<commit_message>
Modelo tarefa Preencher formulario
</commit_message>
<xml_diff>
--- a/Modelos de Tarefas/editar_perfil.docx
+++ b/Modelos de Tarefas/editar_perfil.docx
@@ -9,6 +9,13 @@
           <w:szCs w:val="36"/>
         </w:rPr>
       </w:pPr>
+      <w:r>
+        <w:rPr>
+          <w:sz w:val="36"/>
+          <w:szCs w:val="36"/>
+        </w:rPr>
+        <w:t xml:space="preserve">Ambos - </w:t>
+      </w:r>
       <w:r>
         <w:rPr>
           <w:sz w:val="36"/>

</xml_diff>